<commit_message>
Added Updates to Volunteer App Documentation
Made some minor changes to doc
</commit_message>
<xml_diff>
--- a/Documentation/Editable Docs/Updates to Volunteer App.docx
+++ b/Documentation/Editable Docs/Updates to Volunteer App.docx
@@ -404,10 +404,11 @@
       <w:pPr>
         <w:pStyle w:val="ListParagraph"/>
         <w:numPr>
-          <w:ilvl w:val="0"/>
+          <w:ilvl w:val="1"/>
           <w:numId w:val="6"/>
         </w:numPr>
         <w:spacing w:after="0"/>
+        <w:ind w:left="1350" w:hanging="270"/>
         <w:jc w:val="both"/>
         <w:rPr>
           <w:rFonts w:ascii="Arial" w:hAnsi="Arial" w:cs="Arial"/>
@@ -477,7 +478,23 @@
           <w:sz w:val="24"/>
           <w:szCs w:val="24"/>
         </w:rPr>
-        <w:t>Replaced the Volunteer Dashboard with Left-side bar for navigation menu</w:t>
+        <w:t>Replaced th</w:t>
+      </w:r>
+      <w:r>
+        <w:rPr>
+          <w:rFonts w:ascii="Arial" w:hAnsi="Arial" w:cs="Arial"/>
+          <w:sz w:val="24"/>
+          <w:szCs w:val="24"/>
+        </w:rPr>
+        <w:t>e Volunteer Dashboard with Left Sidebar n</w:t>
+      </w:r>
+      <w:r>
+        <w:rPr>
+          <w:rFonts w:ascii="Arial" w:hAnsi="Arial" w:cs="Arial"/>
+          <w:sz w:val="24"/>
+          <w:szCs w:val="24"/>
+        </w:rPr>
+        <w:t>avigation menu</w:t>
       </w:r>
     </w:p>
     <w:p>
@@ -509,7 +526,15 @@
           <w:sz w:val="24"/>
           <w:szCs w:val="24"/>
         </w:rPr>
-        <w:t xml:space="preserve"> the left-side bar of</w:t>
+        <w:t xml:space="preserve"> the Left Side</w:t>
+      </w:r>
+      <w:r>
+        <w:rPr>
+          <w:rFonts w:ascii="Arial" w:hAnsi="Arial" w:cs="Arial"/>
+          <w:sz w:val="24"/>
+          <w:szCs w:val="24"/>
+        </w:rPr>
+        <w:t>bar of</w:t>
       </w:r>
       <w:r>
         <w:rPr>
@@ -541,7 +566,39 @@
           <w:sz w:val="24"/>
           <w:szCs w:val="24"/>
         </w:rPr>
-        <w:t xml:space="preserve">Added the disabled selection setting </w:t>
+        <w:t>Added the</w:t>
+      </w:r>
+      <w:r>
+        <w:rPr>
+          <w:rFonts w:ascii="Arial" w:hAnsi="Arial" w:cs="Arial"/>
+          <w:sz w:val="24"/>
+          <w:szCs w:val="24"/>
+        </w:rPr>
+        <w:t xml:space="preserve"> required and</w:t>
+      </w:r>
+      <w:r>
+        <w:rPr>
+          <w:rFonts w:ascii="Arial" w:hAnsi="Arial" w:cs="Arial"/>
+          <w:sz w:val="24"/>
+          <w:szCs w:val="24"/>
+        </w:rPr>
+        <w:t xml:space="preserve"> disabled selection setting</w:t>
+      </w:r>
+      <w:r>
+        <w:rPr>
+          <w:rFonts w:ascii="Arial" w:hAnsi="Arial" w:cs="Arial"/>
+          <w:sz w:val="24"/>
+          <w:szCs w:val="24"/>
+        </w:rPr>
+        <w:t>s</w:t>
+      </w:r>
+      <w:r>
+        <w:rPr>
+          <w:rFonts w:ascii="Arial" w:hAnsi="Arial" w:cs="Arial"/>
+          <w:sz w:val="24"/>
+          <w:szCs w:val="24"/>
+        </w:rPr>
+        <w:t xml:space="preserve"> </w:t>
       </w:r>
       <w:r>
         <w:rPr>
@@ -613,7 +670,23 @@
           <w:sz w:val="24"/>
           <w:szCs w:val="24"/>
         </w:rPr>
-        <w:t>Changed the color of the View Hours table for better contrast with the background</w:t>
+        <w:t xml:space="preserve">Changed the color of the View </w:t>
+      </w:r>
+      <w:r>
+        <w:rPr>
+          <w:rFonts w:ascii="Arial" w:hAnsi="Arial" w:cs="Arial"/>
+          <w:sz w:val="24"/>
+          <w:szCs w:val="24"/>
+        </w:rPr>
+        <w:t xml:space="preserve">Your </w:t>
+      </w:r>
+      <w:r>
+        <w:rPr>
+          <w:rFonts w:ascii="Arial" w:hAnsi="Arial" w:cs="Arial"/>
+          <w:sz w:val="24"/>
+          <w:szCs w:val="24"/>
+        </w:rPr>
+        <w:t>Hours table for better contrast with the background</w:t>
       </w:r>
     </w:p>
     <w:p>
@@ -680,8 +753,6 @@
           <w:szCs w:val="24"/>
         </w:rPr>
       </w:pPr>
-      <w:bookmarkStart w:id="0" w:name="_GoBack"/>
-      <w:bookmarkEnd w:id="0"/>
     </w:p>
     <w:p>
       <w:pPr>
@@ -867,16 +938,15 @@
       <w:r>
         <w:rPr>
           <w:rFonts w:ascii="Arial" w:hAnsi="Arial" w:cs="Arial"/>
-          <w:noProof/>
           <w:sz w:val="24"/>
           <w:szCs w:val="24"/>
         </w:rPr>
         <w:lastRenderedPageBreak/>
         <w:drawing>
-          <wp:inline distT="0" distB="0" distL="0" distR="0" wp14:anchorId="154624EC" wp14:editId="3F033A91">
-            <wp:extent cx="5181600" cy="2958797"/>
-            <wp:effectExtent l="19050" t="19050" r="19050" b="13335"/>
-            <wp:docPr id="9" name="Picture 3"/>
+          <wp:inline distT="0" distB="0" distL="0" distR="0" wp14:anchorId="2E9456E2" wp14:editId="0BD5DE0B">
+            <wp:extent cx="5133975" cy="2931193"/>
+            <wp:effectExtent l="19050" t="19050" r="9525" b="21590"/>
+            <wp:docPr id="2051" name="Picture 3"/>
             <wp:cNvGraphicFramePr>
               <a:graphicFrameLocks xmlns:a="http://schemas.openxmlformats.org/drawingml/2006/main" noChangeAspect="1"/>
             </wp:cNvGraphicFramePr>
@@ -884,7 +954,7 @@
               <a:graphicData uri="http://schemas.openxmlformats.org/drawingml/2006/picture">
                 <pic:pic xmlns:pic="http://schemas.openxmlformats.org/drawingml/2006/picture">
                   <pic:nvPicPr>
-                    <pic:cNvPr id="5" name="Picture 3"/>
+                    <pic:cNvPr id="2051" name="Picture 3"/>
                     <pic:cNvPicPr>
                       <a:picLocks noChangeAspect="1" noChangeArrowheads="1"/>
                     </pic:cNvPicPr>
@@ -905,7 +975,7 @@
                   <pic:spPr bwMode="auto">
                     <a:xfrm>
                       <a:off x="0" y="0"/>
-                      <a:ext cx="5181600" cy="2958797"/>
+                      <a:ext cx="5144711" cy="2937323"/>
                     </a:xfrm>
                     <a:prstGeom prst="rect">
                       <a:avLst/>
@@ -919,15 +989,7 @@
                       <a:headEnd/>
                       <a:tailEnd/>
                     </a:ln>
-                    <a:extLst>
-                      <a:ext uri="{909E8E84-426E-40DD-AFC4-6F175D3DCCD1}">
-                        <a14:hiddenFill xmlns:a14="http://schemas.microsoft.com/office/drawing/2010/main">
-                          <a:solidFill>
-                            <a:schemeClr val="accent1"/>
-                          </a:solidFill>
-                        </a14:hiddenFill>
-                      </a:ext>
-                    </a:extLst>
+                    <a:extLst/>
                   </pic:spPr>
                 </pic:pic>
               </a:graphicData>
@@ -1024,6 +1086,7 @@
     <w:p>
       <w:pPr>
         <w:spacing w:after="0"/>
+        <w:jc w:val="both"/>
         <w:rPr>
           <w:rFonts w:ascii="Arial" w:hAnsi="Arial" w:cs="Arial"/>
           <w:sz w:val="24"/>
@@ -1076,7 +1139,31 @@
           <w:sz w:val="24"/>
           <w:szCs w:val="24"/>
         </w:rPr>
-        <w:t xml:space="preserve">  In order for the app to continue running with later versions of PHP for security reasons, the MySQL extension had to be updated to MyS</w:t>
+        <w:t xml:space="preserve">  In order for the app to continue running with later vers</w:t>
+      </w:r>
+      <w:r>
+        <w:rPr>
+          <w:rFonts w:ascii="Arial" w:hAnsi="Arial" w:cs="Arial"/>
+          <w:sz w:val="24"/>
+          <w:szCs w:val="24"/>
+        </w:rPr>
+        <w:t>ions of PHP and improve its security</w:t>
+      </w:r>
+      <w:r>
+        <w:rPr>
+          <w:rFonts w:ascii="Arial" w:hAnsi="Arial" w:cs="Arial"/>
+          <w:sz w:val="24"/>
+          <w:szCs w:val="24"/>
+        </w:rPr>
+        <w:t xml:space="preserve">, </w:t>
+      </w:r>
+      <w:r>
+        <w:rPr>
+          <w:rFonts w:ascii="Arial" w:hAnsi="Arial" w:cs="Arial"/>
+          <w:sz w:val="24"/>
+          <w:szCs w:val="24"/>
+        </w:rPr>
+        <w:t>MySQL extension had to be updated to MyS</w:t>
       </w:r>
       <w:r>
         <w:rPr>
@@ -1866,7 +1953,27 @@
           <w:szCs w:val="24"/>
         </w:rPr>
         <w:lastRenderedPageBreak/>
-        <w:t>Example of MySQLi Extension Usage</w:t>
+        <w:t>Example</w:t>
+      </w:r>
+      <w:r>
+        <w:rPr>
+          <w:rFonts w:ascii="Arial" w:hAnsi="Arial" w:cs="Arial"/>
+          <w:b/>
+          <w:sz w:val="24"/>
+          <w:szCs w:val="24"/>
+        </w:rPr>
+        <w:t>s</w:t>
+      </w:r>
+      <w:bookmarkStart w:id="0" w:name="_GoBack"/>
+      <w:bookmarkEnd w:id="0"/>
+      <w:r>
+        <w:rPr>
+          <w:rFonts w:ascii="Arial" w:hAnsi="Arial" w:cs="Arial"/>
+          <w:b/>
+          <w:sz w:val="24"/>
+          <w:szCs w:val="24"/>
+        </w:rPr>
+        <w:t xml:space="preserve"> of MySQLi Extension Usage</w:t>
       </w:r>
     </w:p>
     <w:p>
@@ -2815,19 +2922,44 @@
     <w:p>
       <w:pPr>
         <w:spacing w:after="0"/>
-        <w:rPr>
-          <w:rFonts w:ascii="Arial" w:hAnsi="Arial" w:cs="Arial"/>
-          <w:sz w:val="24"/>
-          <w:szCs w:val="24"/>
-        </w:rPr>
-      </w:pPr>
-      <w:r>
-        <w:rPr>
-          <w:rFonts w:ascii="Arial" w:hAnsi="Arial" w:cs="Arial"/>
-          <w:sz w:val="24"/>
-          <w:szCs w:val="24"/>
-        </w:rPr>
-        <w:t>The Section field was added as a drop-down window to the “Add New Volunteer Hours” page to categorize the volunteer hours as Smithgall Woods and Hardman Farm.  See example below.</w:t>
+        <w:jc w:val="both"/>
+        <w:rPr>
+          <w:rFonts w:ascii="Arial" w:hAnsi="Arial" w:cs="Arial"/>
+          <w:sz w:val="24"/>
+          <w:szCs w:val="24"/>
+        </w:rPr>
+      </w:pPr>
+      <w:r>
+        <w:rPr>
+          <w:rFonts w:ascii="Arial" w:hAnsi="Arial" w:cs="Arial"/>
+          <w:sz w:val="24"/>
+          <w:szCs w:val="24"/>
+        </w:rPr>
+        <w:t>The Section field was added as a drop-down window to the “Add New Volunteer Hours” page to categorize the volunteer hours as Smithgall Wood</w:t>
+      </w:r>
+      <w:r>
+        <w:rPr>
+          <w:rFonts w:ascii="Arial" w:hAnsi="Arial" w:cs="Arial"/>
+          <w:sz w:val="24"/>
+          <w:szCs w:val="24"/>
+        </w:rPr>
+        <w:t xml:space="preserve">s and Hardman Farm.  </w:t>
+      </w:r>
+      <w:r>
+        <w:rPr>
+          <w:rFonts w:ascii="Arial" w:hAnsi="Arial" w:cs="Arial"/>
+          <w:sz w:val="24"/>
+          <w:szCs w:val="24"/>
+        </w:rPr>
+        <w:t>It was also added to the Volunteer Hours table in the database</w:t>
+      </w:r>
+      <w:r>
+        <w:rPr>
+          <w:rFonts w:ascii="Arial" w:hAnsi="Arial" w:cs="Arial"/>
+          <w:sz w:val="24"/>
+          <w:szCs w:val="24"/>
+        </w:rPr>
+        <w:t>.</w:t>
       </w:r>
     </w:p>
     <w:p>
@@ -2944,35 +3076,61 @@
           <w:sz w:val="28"/>
           <w:szCs w:val="28"/>
         </w:rPr>
-        <w:t>Left-side Bar Navigation Menu</w:t>
-      </w:r>
-    </w:p>
-    <w:p>
-      <w:pPr>
-        <w:spacing w:after="0"/>
-        <w:rPr>
-          <w:rFonts w:ascii="Arial" w:hAnsi="Arial" w:cs="Arial"/>
-          <w:sz w:val="24"/>
-          <w:szCs w:val="24"/>
-        </w:rPr>
-      </w:pPr>
-    </w:p>
-    <w:p>
-      <w:pPr>
-        <w:spacing w:after="0"/>
-        <w:rPr>
-          <w:rFonts w:ascii="Arial" w:hAnsi="Arial" w:cs="Arial"/>
-          <w:sz w:val="24"/>
-          <w:szCs w:val="24"/>
-        </w:rPr>
-      </w:pPr>
-      <w:r>
-        <w:rPr>
-          <w:rFonts w:ascii="Arial" w:hAnsi="Arial" w:cs="Arial"/>
-          <w:sz w:val="24"/>
-          <w:szCs w:val="24"/>
-        </w:rPr>
-        <w:t>The Volunteer Dashboard was replaced with left-side bar navigation menu to improve the app’s mobile-friendly feature</w:t>
+        <w:t>Left Sideb</w:t>
+      </w:r>
+      <w:r>
+        <w:rPr>
+          <w:rFonts w:ascii="Arial" w:hAnsi="Arial" w:cs="Arial"/>
+          <w:b/>
+          <w:sz w:val="28"/>
+          <w:szCs w:val="28"/>
+        </w:rPr>
+        <w:t>ar Navigation Menu</w:t>
+      </w:r>
+    </w:p>
+    <w:p>
+      <w:pPr>
+        <w:spacing w:after="0"/>
+        <w:rPr>
+          <w:rFonts w:ascii="Arial" w:hAnsi="Arial" w:cs="Arial"/>
+          <w:sz w:val="24"/>
+          <w:szCs w:val="24"/>
+        </w:rPr>
+      </w:pPr>
+    </w:p>
+    <w:p>
+      <w:pPr>
+        <w:spacing w:after="0"/>
+        <w:jc w:val="both"/>
+        <w:rPr>
+          <w:rFonts w:ascii="Arial" w:hAnsi="Arial" w:cs="Arial"/>
+          <w:sz w:val="24"/>
+          <w:szCs w:val="24"/>
+        </w:rPr>
+      </w:pPr>
+      <w:r>
+        <w:rPr>
+          <w:rFonts w:ascii="Arial" w:hAnsi="Arial" w:cs="Arial"/>
+          <w:sz w:val="24"/>
+          <w:szCs w:val="24"/>
+        </w:rPr>
+        <w:t xml:space="preserve">The Volunteer Dashboard was replaced with </w:t>
+      </w:r>
+      <w:r>
+        <w:rPr>
+          <w:rFonts w:ascii="Arial" w:hAnsi="Arial" w:cs="Arial"/>
+          <w:sz w:val="24"/>
+          <w:szCs w:val="24"/>
+        </w:rPr>
+        <w:t>the Left Side</w:t>
+      </w:r>
+      <w:r>
+        <w:rPr>
+          <w:rFonts w:ascii="Arial" w:hAnsi="Arial" w:cs="Arial"/>
+          <w:sz w:val="24"/>
+          <w:szCs w:val="24"/>
+        </w:rPr>
+        <w:t>bar navigation menu to improve the app’s mobile-friendly feature</w:t>
       </w:r>
       <w:r>
         <w:rPr>
@@ -3196,6 +3354,7 @@
     <w:p>
       <w:pPr>
         <w:spacing w:after="0"/>
+        <w:jc w:val="both"/>
         <w:rPr>
           <w:rFonts w:ascii="Arial" w:hAnsi="Arial" w:cs="Arial"/>
           <w:sz w:val="24"/>
@@ -3392,35 +3551,70 @@
           <w:sz w:val="28"/>
           <w:szCs w:val="28"/>
         </w:rPr>
+        <w:t xml:space="preserve">Required and </w:t>
+      </w:r>
+      <w:r>
+        <w:rPr>
+          <w:rFonts w:ascii="Arial" w:hAnsi="Arial" w:cs="Arial"/>
+          <w:b/>
+          <w:sz w:val="28"/>
+          <w:szCs w:val="28"/>
+        </w:rPr>
         <w:t>Disabled Selection Setting</w:t>
       </w:r>
-    </w:p>
-    <w:p>
-      <w:pPr>
-        <w:spacing w:after="0"/>
-        <w:rPr>
-          <w:rFonts w:ascii="Arial" w:hAnsi="Arial" w:cs="Arial"/>
-          <w:sz w:val="24"/>
-          <w:szCs w:val="24"/>
-        </w:rPr>
-      </w:pPr>
-    </w:p>
-    <w:p>
-      <w:pPr>
-        <w:spacing w:after="0"/>
-        <w:rPr>
-          <w:rFonts w:ascii="Arial" w:hAnsi="Arial" w:cs="Arial"/>
-          <w:sz w:val="24"/>
-          <w:szCs w:val="24"/>
-        </w:rPr>
-      </w:pPr>
-      <w:r>
-        <w:rPr>
-          <w:rFonts w:ascii="Arial" w:hAnsi="Arial" w:cs="Arial"/>
-          <w:sz w:val="24"/>
-          <w:szCs w:val="24"/>
-        </w:rPr>
-        <w:t xml:space="preserve">The </w:t>
+      <w:r>
+        <w:rPr>
+          <w:rFonts w:ascii="Arial" w:hAnsi="Arial" w:cs="Arial"/>
+          <w:b/>
+          <w:sz w:val="28"/>
+          <w:szCs w:val="28"/>
+        </w:rPr>
+        <w:t>s</w:t>
+      </w:r>
+    </w:p>
+    <w:p>
+      <w:pPr>
+        <w:spacing w:after="0"/>
+        <w:rPr>
+          <w:rFonts w:ascii="Arial" w:hAnsi="Arial" w:cs="Arial"/>
+          <w:sz w:val="24"/>
+          <w:szCs w:val="24"/>
+        </w:rPr>
+      </w:pPr>
+    </w:p>
+    <w:p>
+      <w:pPr>
+        <w:spacing w:after="0"/>
+        <w:jc w:val="both"/>
+        <w:rPr>
+          <w:rFonts w:ascii="Arial" w:hAnsi="Arial" w:cs="Arial"/>
+          <w:sz w:val="24"/>
+          <w:szCs w:val="24"/>
+        </w:rPr>
+      </w:pPr>
+      <w:r>
+        <w:rPr>
+          <w:rFonts w:ascii="Arial" w:hAnsi="Arial" w:cs="Arial"/>
+          <w:sz w:val="24"/>
+          <w:szCs w:val="24"/>
+        </w:rPr>
+        <w:t>The</w:t>
+      </w:r>
+      <w:r>
+        <w:rPr>
+          <w:rFonts w:ascii="Arial" w:hAnsi="Arial" w:cs="Arial"/>
+          <w:sz w:val="24"/>
+          <w:szCs w:val="24"/>
+        </w:rPr>
+        <w:t xml:space="preserve"> required and</w:t>
+      </w:r>
+      <w:r>
+        <w:rPr>
+          <w:rFonts w:ascii="Arial" w:hAnsi="Arial" w:cs="Arial"/>
+          <w:sz w:val="24"/>
+          <w:szCs w:val="24"/>
+        </w:rPr>
+        <w:t xml:space="preserve"> </w:t>
       </w:r>
       <w:r>
         <w:rPr>
@@ -3436,7 +3630,15 @@
           <w:sz w:val="24"/>
           <w:szCs w:val="24"/>
         </w:rPr>
-        <w:t xml:space="preserve"> was added</w:t>
+        <w:t>s were</w:t>
+      </w:r>
+      <w:r>
+        <w:rPr>
+          <w:rFonts w:ascii="Arial" w:hAnsi="Arial" w:cs="Arial"/>
+          <w:sz w:val="24"/>
+          <w:szCs w:val="24"/>
+        </w:rPr>
+        <w:t xml:space="preserve"> added</w:t>
       </w:r>
       <w:r>
         <w:rPr>
@@ -3477,6 +3679,14 @@
           <w:szCs w:val="24"/>
         </w:rPr>
         <w:t>Project and Section fields’ drop-down window</w:t>
+      </w:r>
+      <w:r>
+        <w:rPr>
+          <w:rFonts w:ascii="Arial" w:hAnsi="Arial" w:cs="Arial"/>
+          <w:sz w:val="24"/>
+          <w:szCs w:val="24"/>
+        </w:rPr>
+        <w:t>, requiring users to select an input</w:t>
       </w:r>
       <w:r>
         <w:rPr>
@@ -3518,7 +3728,7 @@
           <wp:inline distT="0" distB="0" distL="0" distR="0">
             <wp:extent cx="5076825" cy="1143000"/>
             <wp:effectExtent l="0" t="0" r="9525" b="0"/>
-            <wp:docPr id="13" name="Picture 13"/>
+            <wp:docPr id="1" name="Picture 1"/>
             <wp:cNvGraphicFramePr>
               <a:graphicFrameLocks xmlns:a="http://schemas.openxmlformats.org/drawingml/2006/main" noChangeAspect="1"/>
             </wp:cNvGraphicFramePr>
@@ -3526,7 +3736,7 @@
               <a:graphicData uri="http://schemas.openxmlformats.org/drawingml/2006/picture">
                 <pic:pic xmlns:pic="http://schemas.openxmlformats.org/drawingml/2006/picture">
                   <pic:nvPicPr>
-                    <pic:cNvPr id="0" name="Picture 4"/>
+                    <pic:cNvPr id="0" name="Picture 1"/>
                     <pic:cNvPicPr>
                       <a:picLocks noChangeAspect="1" noChangeArrowheads="1"/>
                     </pic:cNvPicPr>
@@ -3596,7 +3806,7 @@
           <wp:inline distT="0" distB="0" distL="0" distR="0">
             <wp:extent cx="5381625" cy="1285875"/>
             <wp:effectExtent l="0" t="0" r="9525" b="9525"/>
-            <wp:docPr id="14" name="Picture 14"/>
+            <wp:docPr id="2" name="Picture 2"/>
             <wp:cNvGraphicFramePr>
               <a:graphicFrameLocks xmlns:a="http://schemas.openxmlformats.org/drawingml/2006/main" noChangeAspect="1"/>
             </wp:cNvGraphicFramePr>
@@ -3604,7 +3814,7 @@
               <a:graphicData uri="http://schemas.openxmlformats.org/drawingml/2006/picture">
                 <pic:pic xmlns:pic="http://schemas.openxmlformats.org/drawingml/2006/picture">
                   <pic:nvPicPr>
-                    <pic:cNvPr id="0" name="Picture 5"/>
+                    <pic:cNvPr id="0" name="Picture 2"/>
                     <pic:cNvPicPr>
                       <a:picLocks noChangeAspect="1" noChangeArrowheads="1"/>
                     </pic:cNvPicPr>
@@ -3755,7 +3965,7 @@
             <w:sz w:val="20"/>
             <w:szCs w:val="20"/>
           </w:rPr>
-          <w:t>5</w:t>
+          <w:t>4</w:t>
         </w:r>
         <w:r>
           <w:rPr>
@@ -4267,7 +4477,7 @@
   <w:abstractNum w:abstractNumId="4">
     <w:nsid w:val="59387856"/>
     <w:multiLevelType w:val="hybridMultilevel"/>
-    <w:tmpl w:val="B328AB12"/>
+    <w:tmpl w:val="7F464188"/>
     <w:lvl w:ilvl="0" w:tplc="04090001">
       <w:start w:val="1"/>
       <w:numFmt w:val="bullet"/>
@@ -4280,16 +4490,16 @@
         <w:rFonts w:ascii="Symbol" w:hAnsi="Symbol" w:hint="default"/>
       </w:rPr>
     </w:lvl>
-    <w:lvl w:ilvl="1" w:tplc="04090003" w:tentative="1">
+    <w:lvl w:ilvl="1" w:tplc="A1D2A698">
       <w:start w:val="1"/>
       <w:numFmt w:val="bullet"/>
-      <w:lvlText w:val="o"/>
+      <w:lvlText w:val="−"/>
       <w:lvlJc w:val="left"/>
       <w:pPr>
         <w:ind w:left="1440" w:hanging="360"/>
       </w:pPr>
       <w:rPr>
-        <w:rFonts w:ascii="Courier New" w:hAnsi="Courier New" w:cs="Courier New" w:hint="default"/>
+        <w:rFonts w:ascii="Arial" w:hAnsi="Arial" w:hint="default"/>
       </w:rPr>
     </w:lvl>
     <w:lvl w:ilvl="2" w:tplc="04090005" w:tentative="1">
@@ -4674,7 +4884,6 @@
   <w:style w:type="character" w:default="1" w:styleId="DefaultParagraphFont">
     <w:name w:val="Default Paragraph Font"/>
     <w:uiPriority w:val="1"/>
-    <w:semiHidden/>
     <w:unhideWhenUsed/>
   </w:style>
   <w:style w:type="table" w:default="1" w:styleId="TableNormal">
@@ -4995,7 +5204,6 @@
   <w:style w:type="character" w:default="1" w:styleId="DefaultParagraphFont">
     <w:name w:val="Default Paragraph Font"/>
     <w:uiPriority w:val="1"/>
-    <w:semiHidden/>
     <w:unhideWhenUsed/>
   </w:style>
   <w:style w:type="table" w:default="1" w:styleId="TableNormal">

</xml_diff>